<commit_message>
Update ADDVOTE to not die on Enter keypress
</commit_message>
<xml_diff>
--- a/VCF 400 System Operator's Guide.docx
+++ b/VCF 400 System Operator's Guide.docx
@@ -326,7 +326,6 @@
           <w:sz w:val="28"/>
         </w:rPr>
       </w:pPr>
-      <w:proofErr w:type="gramStart"/>
       <w:r>
         <w:rPr>
           <w:rFonts w:ascii="Times New Roman" w:hAnsi="Times New Roman" w:cs="Times New Roman"/>
@@ -335,30 +334,7 @@
           <w:szCs w:val="28"/>
           <w:shd w:val="clear" w:color="auto" w:fill="FFFFFF"/>
         </w:rPr>
-        <w:t>β</w:t>
-      </w:r>
-      <w:r>
-        <w:rPr>
-          <w:rFonts w:ascii="Times New Roman" w:hAnsi="Times New Roman" w:cs="Times New Roman"/>
-          <w:sz w:val="28"/>
-          <w:szCs w:val="28"/>
-        </w:rPr>
-        <w:t>e</w:t>
-      </w:r>
-      <w:r>
-        <w:rPr>
-          <w:rFonts w:ascii="Times New Roman" w:hAnsi="Times New Roman" w:cs="Times New Roman"/>
-          <w:sz w:val="28"/>
-        </w:rPr>
-        <w:t>ta</w:t>
-      </w:r>
-      <w:proofErr w:type="gramEnd"/>
-      <w:r>
-        <w:rPr>
-          <w:rFonts w:ascii="Times New Roman" w:hAnsi="Times New Roman" w:cs="Times New Roman"/>
-          <w:sz w:val="28"/>
-        </w:rPr>
-        <w:t xml:space="preserve"> Version – V1R0M4</w:t>
+        <w:t>Pre-RTM Edition</w:t>
       </w:r>
     </w:p>
     <w:p>
@@ -543,6 +519,8 @@
         </w:rPr>
         <w:br w:type="page"/>
       </w:r>
+      <w:bookmarkStart w:id="0" w:name="_GoBack"/>
+      <w:bookmarkEnd w:id="0"/>
     </w:p>
     <w:p>
       <w:pPr>
@@ -1639,8 +1617,6 @@
       <w:r>
         <w:t>Beta Note: This section is reserved for ADMSETTINGS which has not yet been written. This section will cover topics like ADMSECOFRS, how to set the escape hatch password, and how to customize certain strings for use at your event.</w:t>
       </w:r>
-      <w:bookmarkStart w:id="0" w:name="_GoBack"/>
-      <w:bookmarkEnd w:id="0"/>
     </w:p>
     <w:p>
       <w:pPr>
@@ -1745,7 +1721,7 @@
           <w:rPr>
             <w:noProof/>
           </w:rPr>
-          <w:t>3</w:t>
+          <w:t>1</w:t>
         </w:r>
         <w:r>
           <w:rPr>

</xml_diff>